<commit_message>
update Casos de uso
</commit_message>
<xml_diff>
--- a/Documentación/Diseño/Arquitectura/+1 (Casos de uso)/Casos de uso.docx
+++ b/Documentación/Diseño/Arquitectura/+1 (Casos de uso)/Casos de uso.docx
@@ -347,10 +347,7 @@
         <w:ind w:hanging="360"/>
       </w:pPr>
       <w:r>
-        <w:t>Activar/D</w:t>
-      </w:r>
-      <w:r>
-        <w:t xml:space="preserve">esactivar tipo de incidencia de servicios públicos </w:t>
+        <w:t xml:space="preserve">Activar/Desactivar tipo de incidencia de servicios públicos </w:t>
       </w:r>
     </w:p>
     <w:p>
@@ -453,13 +450,7 @@
         <w:rPr>
           <w:shd w:val="clear" w:color="auto" w:fill="FF0000"/>
         </w:rPr>
-        <w:t>Gestión de grupos de com</w:t>
-      </w:r>
-      <w:r>
-        <w:rPr>
-          <w:shd w:val="clear" w:color="auto" w:fill="FF0000"/>
-        </w:rPr>
-        <w:t>unidades</w:t>
+        <w:t>Gestión de grupos de comunidades</w:t>
       </w:r>
       <w:r>
         <w:t xml:space="preserve"> </w:t>
@@ -811,12 +802,7 @@
         <w:ind w:hanging="360"/>
       </w:pPr>
       <w:r>
-        <w:t>Borrar cualquier solicitud de</w:t>
-      </w:r>
-      <w:bookmarkStart w:id="0" w:name="_GoBack"/>
-      <w:bookmarkEnd w:id="0"/>
-      <w:r>
-        <w:t xml:space="preserve"> la bandeja de entrada  </w:t>
+        <w:t xml:space="preserve">Borrar cualquier solicitud de la bandeja de entrada  </w:t>
       </w:r>
     </w:p>
     <w:p>
@@ -1019,8 +1005,6 @@
       </w:r>
       <w:r>
         <w:tab/>
-      </w:r>
-      <w:r>
         <w:t>Gestión de Comunidades (Áreas favoritas)</w:t>
       </w:r>
       <w:r>
@@ -1228,10 +1212,7 @@
       </w:pPr>
       <w:r>
         <w:lastRenderedPageBreak/>
-        <w:t>I</w:t>
-      </w:r>
-      <w:r>
-        <w:t xml:space="preserve">teración 3 </w:t>
+        <w:t xml:space="preserve">Iteración 3 </w:t>
       </w:r>
     </w:p>
     <w:p>
@@ -1251,10 +1232,9 @@
       <w:pPr>
         <w:numPr>
           <w:ilvl w:val="0"/>
-          <w:numId w:val="8"/>
+          <w:numId w:val="21"/>
         </w:numPr>
         <w:spacing w:after="20" w:line="259" w:lineRule="auto"/>
-        <w:ind w:left="705" w:hanging="360"/>
       </w:pPr>
       <w:r>
         <w:rPr>
@@ -1274,24 +1254,19 @@
       <w:pPr>
         <w:numPr>
           <w:ilvl w:val="1"/>
-          <w:numId w:val="8"/>
-        </w:numPr>
-        <w:ind w:hanging="360"/>
-      </w:pPr>
-      <w:r>
-        <w:t>F</w:t>
-      </w:r>
-      <w:r>
-        <w:t xml:space="preserve">iltrar publicaciones </w:t>
+          <w:numId w:val="21"/>
+        </w:numPr>
+      </w:pPr>
+      <w:r>
+        <w:t xml:space="preserve">Filtrar publicaciones </w:t>
       </w:r>
     </w:p>
     <w:p>
       <w:pPr>
         <w:numPr>
           <w:ilvl w:val="1"/>
-          <w:numId w:val="8"/>
-        </w:numPr>
-        <w:ind w:hanging="360"/>
+          <w:numId w:val="21"/>
+        </w:numPr>
       </w:pPr>
       <w:r>
         <w:t xml:space="preserve">Inspeccionar una publicación </w:t>
@@ -1301,9 +1276,8 @@
       <w:pPr>
         <w:numPr>
           <w:ilvl w:val="2"/>
-          <w:numId w:val="8"/>
-        </w:numPr>
-        <w:ind w:hanging="323"/>
+          <w:numId w:val="21"/>
+        </w:numPr>
       </w:pPr>
       <w:r>
         <w:t xml:space="preserve">Activar/Desactivar publicación </w:t>
@@ -1313,9 +1287,8 @@
       <w:pPr>
         <w:numPr>
           <w:ilvl w:val="2"/>
-          <w:numId w:val="8"/>
-        </w:numPr>
-        <w:ind w:hanging="323"/>
+          <w:numId w:val="21"/>
+        </w:numPr>
       </w:pPr>
       <w:r>
         <w:t xml:space="preserve">Cambiar estado de publicación </w:t>
@@ -1325,10 +1298,9 @@
       <w:pPr>
         <w:numPr>
           <w:ilvl w:val="0"/>
-          <w:numId w:val="8"/>
+          <w:numId w:val="21"/>
         </w:numPr>
         <w:spacing w:after="20" w:line="259" w:lineRule="auto"/>
-        <w:ind w:hanging="360"/>
       </w:pPr>
       <w:r>
         <w:rPr>
@@ -1348,9 +1320,8 @@
       <w:pPr>
         <w:numPr>
           <w:ilvl w:val="1"/>
-          <w:numId w:val="8"/>
-        </w:numPr>
-        <w:ind w:hanging="360"/>
+          <w:numId w:val="21"/>
+        </w:numPr>
       </w:pPr>
       <w:r>
         <w:t xml:space="preserve">Filtrar incidencias reportadas </w:t>
@@ -1360,9 +1331,8 @@
       <w:pPr>
         <w:numPr>
           <w:ilvl w:val="1"/>
-          <w:numId w:val="8"/>
-        </w:numPr>
-        <w:ind w:hanging="360"/>
+          <w:numId w:val="21"/>
+        </w:numPr>
       </w:pPr>
       <w:r>
         <w:t xml:space="preserve">Agregar/eliminar incidencias reportadas </w:t>
@@ -1373,7 +1343,7 @@
         <w:pStyle w:val="Ttulo2"/>
         <w:numPr>
           <w:ilvl w:val="0"/>
-          <w:numId w:val="8"/>
+          <w:numId w:val="21"/>
         </w:numPr>
       </w:pPr>
       <w:r>
@@ -1387,8 +1357,8 @@
       <w:pPr>
         <w:pStyle w:val="Prrafodelista"/>
         <w:numPr>
-          <w:ilvl w:val="0"/>
-          <w:numId w:val="20"/>
+          <w:ilvl w:val="1"/>
+          <w:numId w:val="21"/>
         </w:numPr>
       </w:pPr>
       <w:r>
@@ -1399,23 +1369,20 @@
       <w:pPr>
         <w:pStyle w:val="Prrafodelista"/>
         <w:numPr>
-          <w:ilvl w:val="0"/>
-          <w:numId w:val="20"/>
-        </w:numPr>
-      </w:pPr>
-      <w:r>
-        <w:t xml:space="preserve">Incidencias hechas por </w:t>
-      </w:r>
-      <w:r>
-        <w:t xml:space="preserve">género de usuario </w:t>
+          <w:ilvl w:val="1"/>
+          <w:numId w:val="21"/>
+        </w:numPr>
+      </w:pPr>
+      <w:r>
+        <w:t xml:space="preserve">Incidencias hechas por género de usuario </w:t>
       </w:r>
     </w:p>
     <w:p>
       <w:pPr>
         <w:pStyle w:val="Prrafodelista"/>
         <w:numPr>
-          <w:ilvl w:val="0"/>
-          <w:numId w:val="20"/>
+          <w:ilvl w:val="1"/>
+          <w:numId w:val="21"/>
         </w:numPr>
       </w:pPr>
       <w:r>
@@ -1426,8 +1393,8 @@
       <w:pPr>
         <w:pStyle w:val="Prrafodelista"/>
         <w:numPr>
-          <w:ilvl w:val="0"/>
-          <w:numId w:val="20"/>
+          <w:ilvl w:val="1"/>
+          <w:numId w:val="21"/>
         </w:numPr>
       </w:pPr>
       <w:r>
@@ -1438,8 +1405,8 @@
       <w:pPr>
         <w:pStyle w:val="Prrafodelista"/>
         <w:numPr>
-          <w:ilvl w:val="0"/>
-          <w:numId w:val="20"/>
+          <w:ilvl w:val="1"/>
+          <w:numId w:val="21"/>
         </w:numPr>
       </w:pPr>
       <w:r>
@@ -1451,13 +1418,15 @@
         <w:spacing w:after="290" w:line="259" w:lineRule="auto"/>
         <w:ind w:left="1441" w:firstLine="0"/>
       </w:pPr>
+      <w:bookmarkStart w:id="0" w:name="_GoBack"/>
+      <w:bookmarkEnd w:id="0"/>
     </w:p>
     <w:p>
       <w:pPr>
         <w:pStyle w:val="Prrafodelista"/>
         <w:numPr>
           <w:ilvl w:val="0"/>
-          <w:numId w:val="8"/>
+          <w:numId w:val="21"/>
         </w:numPr>
       </w:pPr>
       <w:r>
@@ -1485,13 +1454,7 @@
         <w:rPr>
           <w:shd w:val="clear" w:color="auto" w:fill="FFFF00"/>
         </w:rPr>
-        <w:t xml:space="preserve"> de </w:t>
-      </w:r>
-      <w:r>
-        <w:rPr>
-          <w:shd w:val="clear" w:color="auto" w:fill="FFFF00"/>
-        </w:rPr>
-        <w:t>reportes</w:t>
+        <w:t xml:space="preserve"> de reportes</w:t>
       </w:r>
       <w:r>
         <w:t xml:space="preserve"> </w:t>
@@ -1510,13 +1473,7 @@
         </w:tabs>
       </w:pPr>
       <w:r>
-        <w:t xml:space="preserve">Visualizador del mapa de </w:t>
-      </w:r>
-      <w:r>
-        <w:t>reportes</w:t>
-      </w:r>
-      <w:r>
-        <w:t xml:space="preserve"> </w:t>
+        <w:t xml:space="preserve">Visualizador del mapa de reportes </w:t>
       </w:r>
     </w:p>
     <w:p>
@@ -1529,13 +1486,7 @@
         <w:ind w:right="2946"/>
       </w:pPr>
       <w:r>
-        <w:t xml:space="preserve">Filtro de </w:t>
-      </w:r>
-      <w:r>
-        <w:t xml:space="preserve">reportes </w:t>
-      </w:r>
-      <w:r>
-        <w:t xml:space="preserve">dentro el mapa </w:t>
+        <w:t xml:space="preserve">Filtro de reportes dentro el mapa </w:t>
       </w:r>
     </w:p>
     <w:p>
@@ -1548,10 +1499,7 @@
         <w:ind w:right="2946"/>
       </w:pPr>
       <w:r>
-        <w:t xml:space="preserve">Creación simple de </w:t>
-      </w:r>
-      <w:r>
-        <w:t>un reporte</w:t>
+        <w:t>Creación simple de un reporte</w:t>
       </w:r>
     </w:p>
     <w:p>
@@ -3238,6 +3186,92 @@
     </w:lvl>
   </w:abstractNum>
   <w:abstractNum w:abstractNumId="10" w15:restartNumberingAfterBreak="0">
+    <w:nsid w:val="2347024B"/>
+    <w:multiLevelType w:val="hybridMultilevel"/>
+    <w:tmpl w:val="6F3258C6"/>
+    <w:lvl w:ilvl="0" w:tplc="140A000F">
+      <w:start w:val="1"/>
+      <w:numFmt w:val="decimal"/>
+      <w:lvlText w:val="%1."/>
+      <w:lvlJc w:val="left"/>
+      <w:pPr>
+        <w:ind w:left="720" w:hanging="360"/>
+      </w:pPr>
+    </w:lvl>
+    <w:lvl w:ilvl="1" w:tplc="140A0019">
+      <w:start w:val="1"/>
+      <w:numFmt w:val="lowerLetter"/>
+      <w:lvlText w:val="%2."/>
+      <w:lvlJc w:val="left"/>
+      <w:pPr>
+        <w:ind w:left="1440" w:hanging="360"/>
+      </w:pPr>
+    </w:lvl>
+    <w:lvl w:ilvl="2" w:tplc="140A001B">
+      <w:start w:val="1"/>
+      <w:numFmt w:val="lowerRoman"/>
+      <w:lvlText w:val="%3."/>
+      <w:lvlJc w:val="right"/>
+      <w:pPr>
+        <w:ind w:left="2160" w:hanging="180"/>
+      </w:pPr>
+    </w:lvl>
+    <w:lvl w:ilvl="3" w:tplc="140A000F" w:tentative="1">
+      <w:start w:val="1"/>
+      <w:numFmt w:val="decimal"/>
+      <w:lvlText w:val="%4."/>
+      <w:lvlJc w:val="left"/>
+      <w:pPr>
+        <w:ind w:left="2880" w:hanging="360"/>
+      </w:pPr>
+    </w:lvl>
+    <w:lvl w:ilvl="4" w:tplc="140A0019" w:tentative="1">
+      <w:start w:val="1"/>
+      <w:numFmt w:val="lowerLetter"/>
+      <w:lvlText w:val="%5."/>
+      <w:lvlJc w:val="left"/>
+      <w:pPr>
+        <w:ind w:left="3600" w:hanging="360"/>
+      </w:pPr>
+    </w:lvl>
+    <w:lvl w:ilvl="5" w:tplc="140A001B" w:tentative="1">
+      <w:start w:val="1"/>
+      <w:numFmt w:val="lowerRoman"/>
+      <w:lvlText w:val="%6."/>
+      <w:lvlJc w:val="right"/>
+      <w:pPr>
+        <w:ind w:left="4320" w:hanging="180"/>
+      </w:pPr>
+    </w:lvl>
+    <w:lvl w:ilvl="6" w:tplc="140A000F" w:tentative="1">
+      <w:start w:val="1"/>
+      <w:numFmt w:val="decimal"/>
+      <w:lvlText w:val="%7."/>
+      <w:lvlJc w:val="left"/>
+      <w:pPr>
+        <w:ind w:left="5040" w:hanging="360"/>
+      </w:pPr>
+    </w:lvl>
+    <w:lvl w:ilvl="7" w:tplc="140A0019" w:tentative="1">
+      <w:start w:val="1"/>
+      <w:numFmt w:val="lowerLetter"/>
+      <w:lvlText w:val="%8."/>
+      <w:lvlJc w:val="left"/>
+      <w:pPr>
+        <w:ind w:left="5760" w:hanging="360"/>
+      </w:pPr>
+    </w:lvl>
+    <w:lvl w:ilvl="8" w:tplc="140A001B" w:tentative="1">
+      <w:start w:val="1"/>
+      <w:numFmt w:val="lowerRoman"/>
+      <w:lvlText w:val="%9."/>
+      <w:lvlJc w:val="right"/>
+      <w:pPr>
+        <w:ind w:left="6480" w:hanging="180"/>
+      </w:pPr>
+    </w:lvl>
+  </w:abstractNum>
+  <w:abstractNum w:abstractNumId="11" w15:restartNumberingAfterBreak="0">
     <w:nsid w:val="269C6273"/>
     <w:multiLevelType w:val="hybridMultilevel"/>
     <w:tmpl w:val="62409ABA"/>
@@ -3323,7 +3357,7 @@
       </w:pPr>
     </w:lvl>
   </w:abstractNum>
-  <w:abstractNum w:abstractNumId="11" w15:restartNumberingAfterBreak="0">
+  <w:abstractNum w:abstractNumId="12" w15:restartNumberingAfterBreak="0">
     <w:nsid w:val="29612D96"/>
     <w:multiLevelType w:val="hybridMultilevel"/>
     <w:tmpl w:val="0A909406"/>
@@ -3535,7 +3569,7 @@
       </w:rPr>
     </w:lvl>
   </w:abstractNum>
-  <w:abstractNum w:abstractNumId="12" w15:restartNumberingAfterBreak="0">
+  <w:abstractNum w:abstractNumId="13" w15:restartNumberingAfterBreak="0">
     <w:nsid w:val="2CDB7CCB"/>
     <w:multiLevelType w:val="hybridMultilevel"/>
     <w:tmpl w:val="991EAD70"/>
@@ -3648,7 +3682,7 @@
       </w:rPr>
     </w:lvl>
   </w:abstractNum>
-  <w:abstractNum w:abstractNumId="13" w15:restartNumberingAfterBreak="0">
+  <w:abstractNum w:abstractNumId="14" w15:restartNumberingAfterBreak="0">
     <w:nsid w:val="31B647AA"/>
     <w:multiLevelType w:val="hybridMultilevel"/>
     <w:tmpl w:val="B9C42C36"/>
@@ -3860,7 +3894,7 @@
       </w:rPr>
     </w:lvl>
   </w:abstractNum>
-  <w:abstractNum w:abstractNumId="14" w15:restartNumberingAfterBreak="0">
+  <w:abstractNum w:abstractNumId="15" w15:restartNumberingAfterBreak="0">
     <w:nsid w:val="3B850E69"/>
     <w:multiLevelType w:val="hybridMultilevel"/>
     <w:tmpl w:val="10886F6E"/>
@@ -3984,7 +4018,7 @@
       </w:rPr>
     </w:lvl>
   </w:abstractNum>
-  <w:abstractNum w:abstractNumId="15" w15:restartNumberingAfterBreak="0">
+  <w:abstractNum w:abstractNumId="16" w15:restartNumberingAfterBreak="0">
     <w:nsid w:val="428B196A"/>
     <w:multiLevelType w:val="hybridMultilevel"/>
     <w:tmpl w:val="7CE0FD0E"/>
@@ -4097,7 +4131,7 @@
       </w:rPr>
     </w:lvl>
   </w:abstractNum>
-  <w:abstractNum w:abstractNumId="16" w15:restartNumberingAfterBreak="0">
+  <w:abstractNum w:abstractNumId="17" w15:restartNumberingAfterBreak="0">
     <w:nsid w:val="54D238F5"/>
     <w:multiLevelType w:val="hybridMultilevel"/>
     <w:tmpl w:val="9F60CF5A"/>
@@ -4309,7 +4343,7 @@
       </w:rPr>
     </w:lvl>
   </w:abstractNum>
-  <w:abstractNum w:abstractNumId="17" w15:restartNumberingAfterBreak="0">
+  <w:abstractNum w:abstractNumId="18" w15:restartNumberingAfterBreak="0">
     <w:nsid w:val="55060888"/>
     <w:multiLevelType w:val="hybridMultilevel"/>
     <w:tmpl w:val="2EE6812A"/>
@@ -4522,7 +4556,7 @@
       </w:rPr>
     </w:lvl>
   </w:abstractNum>
-  <w:abstractNum w:abstractNumId="18" w15:restartNumberingAfterBreak="0">
+  <w:abstractNum w:abstractNumId="19" w15:restartNumberingAfterBreak="0">
     <w:nsid w:val="634B7B5C"/>
     <w:multiLevelType w:val="hybridMultilevel"/>
     <w:tmpl w:val="A1B402BC"/>
@@ -4734,7 +4768,7 @@
       </w:rPr>
     </w:lvl>
   </w:abstractNum>
-  <w:abstractNum w:abstractNumId="19" w15:restartNumberingAfterBreak="0">
+  <w:abstractNum w:abstractNumId="20" w15:restartNumberingAfterBreak="0">
     <w:nsid w:val="70891AC1"/>
     <w:multiLevelType w:val="hybridMultilevel"/>
     <w:tmpl w:val="2B0E2862"/>
@@ -4950,31 +4984,31 @@
     <w:abstractNumId w:val="2"/>
   </w:num>
   <w:num w:numId="2">
-    <w:abstractNumId w:val="16"/>
+    <w:abstractNumId w:val="17"/>
   </w:num>
   <w:num w:numId="3">
-    <w:abstractNumId w:val="18"/>
+    <w:abstractNumId w:val="19"/>
   </w:num>
   <w:num w:numId="4">
     <w:abstractNumId w:val="1"/>
   </w:num>
   <w:num w:numId="5">
-    <w:abstractNumId w:val="19"/>
+    <w:abstractNumId w:val="20"/>
   </w:num>
   <w:num w:numId="6">
     <w:abstractNumId w:val="8"/>
   </w:num>
   <w:num w:numId="7">
-    <w:abstractNumId w:val="11"/>
+    <w:abstractNumId w:val="12"/>
   </w:num>
   <w:num w:numId="8">
-    <w:abstractNumId w:val="17"/>
+    <w:abstractNumId w:val="18"/>
   </w:num>
   <w:num w:numId="9">
-    <w:abstractNumId w:val="13"/>
+    <w:abstractNumId w:val="14"/>
   </w:num>
   <w:num w:numId="10">
-    <w:abstractNumId w:val="10"/>
+    <w:abstractNumId w:val="11"/>
   </w:num>
   <w:num w:numId="11">
     <w:abstractNumId w:val="6"/>
@@ -4983,13 +5017,13 @@
     <w:abstractNumId w:val="7"/>
   </w:num>
   <w:num w:numId="13">
-    <w:abstractNumId w:val="12"/>
+    <w:abstractNumId w:val="13"/>
   </w:num>
   <w:num w:numId="14">
     <w:abstractNumId w:val="5"/>
   </w:num>
   <w:num w:numId="15">
-    <w:abstractNumId w:val="15"/>
+    <w:abstractNumId w:val="16"/>
   </w:num>
   <w:num w:numId="16">
     <w:abstractNumId w:val="9"/>
@@ -5004,7 +5038,10 @@
     <w:abstractNumId w:val="0"/>
   </w:num>
   <w:num w:numId="20">
-    <w:abstractNumId w:val="14"/>
+    <w:abstractNumId w:val="15"/>
+  </w:num>
+  <w:num w:numId="21">
+    <w:abstractNumId w:val="10"/>
   </w:num>
 </w:numbering>
 </file>

</xml_diff>